<commit_message>
Se actualizó la fecha del archivo de Word
</commit_message>
<xml_diff>
--- a/Informes_UFPS.docx
+++ b/Informes_UFPS.docx
@@ -1,6 +1,6 @@
 
 <file path=word/document.xml><?xml version="1.0" encoding="utf-8"?>
-<w:document xmlns:wpc="http://schemas.microsoft.com/office/word/2010/wordprocessingCanvas" xmlns:cx="http://schemas.microsoft.com/office/drawing/2014/chartex" xmlns:cx1="http://schemas.microsoft.com/office/drawing/2015/9/8/chartex" xmlns:cx2="http://schemas.microsoft.com/office/drawing/2015/10/21/chartex" xmlns:cx3="http://schemas.microsoft.com/office/drawing/2016/5/9/chartex" xmlns:cx4="http://schemas.microsoft.com/office/drawing/2016/5/10/chartex" xmlns:cx5="http://schemas.microsoft.com/office/drawing/2016/5/11/chartex" xmlns:cx6="http://schemas.microsoft.com/office/drawing/2016/5/12/chartex" xmlns:cx7="http://schemas.microsoft.com/office/drawing/2016/5/13/chartex" xmlns:cx8="http://schemas.microsoft.com/office/drawing/2016/5/14/chartex" xmlns:mc="http://schemas.openxmlformats.org/markup-compatibility/2006" xmlns:aink="http://schemas.microsoft.com/office/drawing/2016/ink" xmlns:am3d="http://schemas.microsoft.com/office/drawing/2017/model3d" xmlns:o="urn:schemas-microsoft-com:office:office" xmlns:oel="http://schemas.microsoft.com/office/2019/extlst" xmlns:r="http://schemas.openxmlformats.org/officeDocument/2006/relationships" xmlns:m="http://schemas.openxmlformats.org/officeDocument/2006/math" xmlns:v="urn:schemas-microsoft-com:vml" xmlns:wp14="http://schemas.microsoft.com/office/word/2010/wordprocessingDrawing" xmlns:wp="http://schemas.openxmlformats.org/drawingml/2006/wordprocessingDrawing" xmlns:w10="urn:schemas-microsoft-com:office:word" xmlns:w="http://schemas.openxmlformats.org/wordprocessingml/2006/main" xmlns:w14="http://schemas.microsoft.com/office/word/2010/wordml" xmlns:w15="http://schemas.microsoft.com/office/word/2012/wordml" xmlns:w16cex="http://schemas.microsoft.com/office/word/2018/wordml/cex" xmlns:w16cid="http://schemas.microsoft.com/office/word/2016/wordml/cid" xmlns:w16="http://schemas.microsoft.com/office/word/2018/wordml" xmlns:w16sdtdh="http://schemas.microsoft.com/office/word/2020/wordml/sdtdatahash" xmlns:w16se="http://schemas.microsoft.com/office/word/2015/wordml/symex" xmlns:wpg="http://schemas.microsoft.com/office/word/2010/wordprocessingGroup" xmlns:wpi="http://schemas.microsoft.com/office/word/2010/wordprocessingInk" xmlns:wne="http://schemas.microsoft.com/office/word/2006/wordml" xmlns:wps="http://schemas.microsoft.com/office/word/2010/wordprocessingShape" mc:Ignorable="w14 w15 w16se w16cid w16 w16cex w16sdtdh wp14">
+<w:document xmlns:wpc="http://schemas.microsoft.com/office/word/2010/wordprocessingCanvas" xmlns:cx="http://schemas.microsoft.com/office/drawing/2014/chartex" xmlns:cx1="http://schemas.microsoft.com/office/drawing/2015/9/8/chartex" xmlns:cx2="http://schemas.microsoft.com/office/drawing/2015/10/21/chartex" xmlns:cx3="http://schemas.microsoft.com/office/drawing/2016/5/9/chartex" xmlns:cx4="http://schemas.microsoft.com/office/drawing/2016/5/10/chartex" xmlns:cx5="http://schemas.microsoft.com/office/drawing/2016/5/11/chartex" xmlns:cx6="http://schemas.microsoft.com/office/drawing/2016/5/12/chartex" xmlns:cx7="http://schemas.microsoft.com/office/drawing/2016/5/13/chartex" xmlns:cx8="http://schemas.microsoft.com/office/drawing/2016/5/14/chartex" xmlns:mc="http://schemas.openxmlformats.org/markup-compatibility/2006" xmlns:aink="http://schemas.microsoft.com/office/drawing/2016/ink" xmlns:am3d="http://schemas.microsoft.com/office/drawing/2017/model3d" xmlns:o="urn:schemas-microsoft-com:office:office" xmlns:oel="http://schemas.microsoft.com/office/2019/extlst" xmlns:r="http://schemas.openxmlformats.org/officeDocument/2006/relationships" xmlns:m="http://schemas.openxmlformats.org/officeDocument/2006/math" xmlns:v="urn:schemas-microsoft-com:vml" xmlns:wp14="http://schemas.microsoft.com/office/word/2010/wordprocessingDrawing" xmlns:wp="http://schemas.openxmlformats.org/drawingml/2006/wordprocessingDrawing" xmlns:w10="urn:schemas-microsoft-com:office:word" xmlns:w="http://schemas.openxmlformats.org/wordprocessingml/2006/main" xmlns:w14="http://schemas.microsoft.com/office/word/2010/wordml" xmlns:w15="http://schemas.microsoft.com/office/word/2012/wordml" xmlns:w16cex="http://schemas.microsoft.com/office/word/2018/wordml/cex" xmlns:w16cid="http://schemas.microsoft.com/office/word/2016/wordml/cid" xmlns:w16="http://schemas.microsoft.com/office/word/2018/wordml" xmlns:w16du="http://schemas.microsoft.com/office/word/2023/wordml/word16du" xmlns:w16sdtdh="http://schemas.microsoft.com/office/word/2020/wordml/sdtdatahash" xmlns:w16se="http://schemas.microsoft.com/office/word/2015/wordml/symex" xmlns:wpg="http://schemas.microsoft.com/office/word/2010/wordprocessingGroup" xmlns:wpi="http://schemas.microsoft.com/office/word/2010/wordprocessingInk" xmlns:wne="http://schemas.microsoft.com/office/word/2006/wordml" xmlns:wps="http://schemas.microsoft.com/office/word/2010/wordprocessingShape" mc:Ignorable="w14 w15 w16se w16cid w16 w16cex w16sdtdh w16du wp14">
   <w:body>
     <w:p>
       <w:pPr>
@@ -264,11 +264,33 @@
       <w:r>
         <w:t xml:space="preserve"> done in the development of the laboratory is described. </w:t>
       </w:r>
-      <w:r>
-        <w:rPr>
-          <w:lang w:val="es-CO"/>
-        </w:rPr>
-        <w:t>Maximum 100 words.</w:t>
+      <w:proofErr w:type="spellStart"/>
+      <w:r>
+        <w:rPr>
+          <w:lang w:val="es-CO"/>
+        </w:rPr>
+        <w:t>Maximum</w:t>
+      </w:r>
+      <w:proofErr w:type="spellEnd"/>
+      <w:r>
+        <w:rPr>
+          <w:lang w:val="es-CO"/>
+        </w:rPr>
+        <w:t xml:space="preserve"> 100 </w:t>
+      </w:r>
+      <w:proofErr w:type="spellStart"/>
+      <w:r>
+        <w:rPr>
+          <w:lang w:val="es-CO"/>
+        </w:rPr>
+        <w:t>words</w:t>
+      </w:r>
+      <w:proofErr w:type="spellEnd"/>
+      <w:r>
+        <w:rPr>
+          <w:lang w:val="es-CO"/>
+        </w:rPr>
+        <w:t>.</w:t>
       </w:r>
     </w:p>
     <w:p>
@@ -278,11 +300,19 @@
           <w:lang w:val="es-CO"/>
         </w:rPr>
       </w:pPr>
-      <w:r>
-        <w:rPr>
-          <w:lang w:val="es-CO"/>
-        </w:rPr>
-        <w:t>Keywords—</w:t>
+      <w:proofErr w:type="spellStart"/>
+      <w:r>
+        <w:rPr>
+          <w:lang w:val="es-CO"/>
+        </w:rPr>
+        <w:t>Keywords</w:t>
+      </w:r>
+      <w:proofErr w:type="spellEnd"/>
+      <w:r>
+        <w:rPr>
+          <w:lang w:val="es-CO"/>
+        </w:rPr>
+        <w:t>—</w:t>
       </w:r>
       <w:r>
         <w:rPr>
@@ -290,6 +320,7 @@
         </w:rPr>
         <w:t xml:space="preserve"> </w:t>
       </w:r>
+      <w:proofErr w:type="spellStart"/>
       <w:r>
         <w:rPr>
           <w:lang w:val="es-CO"/>
@@ -300,7 +331,28 @@
         <w:rPr>
           <w:lang w:val="es-CO"/>
         </w:rPr>
-        <w:t>inimum 3 and maximum 5</w:t>
+        <w:t>inimum</w:t>
+      </w:r>
+      <w:proofErr w:type="spellEnd"/>
+      <w:r>
+        <w:rPr>
+          <w:lang w:val="es-CO"/>
+        </w:rPr>
+        <w:t xml:space="preserve"> 3 and </w:t>
+      </w:r>
+      <w:proofErr w:type="spellStart"/>
+      <w:r>
+        <w:rPr>
+          <w:lang w:val="es-CO"/>
+        </w:rPr>
+        <w:t>maximum</w:t>
+      </w:r>
+      <w:proofErr w:type="spellEnd"/>
+      <w:r>
+        <w:rPr>
+          <w:lang w:val="es-CO"/>
+        </w:rPr>
+        <w:t xml:space="preserve"> 5</w:t>
       </w:r>
       <w:r>
         <w:rPr>
@@ -883,7 +935,7 @@
 </file>
 
 <file path=word/endnotes.xml><?xml version="1.0" encoding="utf-8"?>
-<w:endnotes xmlns:wpc="http://schemas.microsoft.com/office/word/2010/wordprocessingCanvas" xmlns:cx="http://schemas.microsoft.com/office/drawing/2014/chartex" xmlns:cx1="http://schemas.microsoft.com/office/drawing/2015/9/8/chartex" xmlns:cx2="http://schemas.microsoft.com/office/drawing/2015/10/21/chartex" xmlns:cx3="http://schemas.microsoft.com/office/drawing/2016/5/9/chartex" xmlns:cx4="http://schemas.microsoft.com/office/drawing/2016/5/10/chartex" xmlns:cx5="http://schemas.microsoft.com/office/drawing/2016/5/11/chartex" xmlns:cx6="http://schemas.microsoft.com/office/drawing/2016/5/12/chartex" xmlns:cx7="http://schemas.microsoft.com/office/drawing/2016/5/13/chartex" xmlns:cx8="http://schemas.microsoft.com/office/drawing/2016/5/14/chartex" xmlns:mc="http://schemas.openxmlformats.org/markup-compatibility/2006" xmlns:aink="http://schemas.microsoft.com/office/drawing/2016/ink" xmlns:am3d="http://schemas.microsoft.com/office/drawing/2017/model3d" xmlns:o="urn:schemas-microsoft-com:office:office" xmlns:oel="http://schemas.microsoft.com/office/2019/extlst" xmlns:r="http://schemas.openxmlformats.org/officeDocument/2006/relationships" xmlns:m="http://schemas.openxmlformats.org/officeDocument/2006/math" xmlns:v="urn:schemas-microsoft-com:vml" xmlns:wp14="http://schemas.microsoft.com/office/word/2010/wordprocessingDrawing" xmlns:wp="http://schemas.openxmlformats.org/drawingml/2006/wordprocessingDrawing" xmlns:w10="urn:schemas-microsoft-com:office:word" xmlns:w="http://schemas.openxmlformats.org/wordprocessingml/2006/main" xmlns:w14="http://schemas.microsoft.com/office/word/2010/wordml" xmlns:w15="http://schemas.microsoft.com/office/word/2012/wordml" xmlns:w16cex="http://schemas.microsoft.com/office/word/2018/wordml/cex" xmlns:w16cid="http://schemas.microsoft.com/office/word/2016/wordml/cid" xmlns:w16="http://schemas.microsoft.com/office/word/2018/wordml" xmlns:w16sdtdh="http://schemas.microsoft.com/office/word/2020/wordml/sdtdatahash" xmlns:w16se="http://schemas.microsoft.com/office/word/2015/wordml/symex" xmlns:wpg="http://schemas.microsoft.com/office/word/2010/wordprocessingGroup" xmlns:wpi="http://schemas.microsoft.com/office/word/2010/wordprocessingInk" xmlns:wne="http://schemas.microsoft.com/office/word/2006/wordml" xmlns:wps="http://schemas.microsoft.com/office/word/2010/wordprocessingShape" mc:Ignorable="w14 w15 w16se w16cid w16 w16cex w16sdtdh wp14">
+<w:endnotes xmlns:wpc="http://schemas.microsoft.com/office/word/2010/wordprocessingCanvas" xmlns:cx="http://schemas.microsoft.com/office/drawing/2014/chartex" xmlns:cx1="http://schemas.microsoft.com/office/drawing/2015/9/8/chartex" xmlns:cx2="http://schemas.microsoft.com/office/drawing/2015/10/21/chartex" xmlns:cx3="http://schemas.microsoft.com/office/drawing/2016/5/9/chartex" xmlns:cx4="http://schemas.microsoft.com/office/drawing/2016/5/10/chartex" xmlns:cx5="http://schemas.microsoft.com/office/drawing/2016/5/11/chartex" xmlns:cx6="http://schemas.microsoft.com/office/drawing/2016/5/12/chartex" xmlns:cx7="http://schemas.microsoft.com/office/drawing/2016/5/13/chartex" xmlns:cx8="http://schemas.microsoft.com/office/drawing/2016/5/14/chartex" xmlns:mc="http://schemas.openxmlformats.org/markup-compatibility/2006" xmlns:aink="http://schemas.microsoft.com/office/drawing/2016/ink" xmlns:am3d="http://schemas.microsoft.com/office/drawing/2017/model3d" xmlns:o="urn:schemas-microsoft-com:office:office" xmlns:oel="http://schemas.microsoft.com/office/2019/extlst" xmlns:r="http://schemas.openxmlformats.org/officeDocument/2006/relationships" xmlns:m="http://schemas.openxmlformats.org/officeDocument/2006/math" xmlns:v="urn:schemas-microsoft-com:vml" xmlns:wp14="http://schemas.microsoft.com/office/word/2010/wordprocessingDrawing" xmlns:wp="http://schemas.openxmlformats.org/drawingml/2006/wordprocessingDrawing" xmlns:w10="urn:schemas-microsoft-com:office:word" xmlns:w="http://schemas.openxmlformats.org/wordprocessingml/2006/main" xmlns:w14="http://schemas.microsoft.com/office/word/2010/wordml" xmlns:w15="http://schemas.microsoft.com/office/word/2012/wordml" xmlns:w16cex="http://schemas.microsoft.com/office/word/2018/wordml/cex" xmlns:w16cid="http://schemas.microsoft.com/office/word/2016/wordml/cid" xmlns:w16="http://schemas.microsoft.com/office/word/2018/wordml" xmlns:w16du="http://schemas.microsoft.com/office/word/2023/wordml/word16du" xmlns:w16sdtdh="http://schemas.microsoft.com/office/word/2020/wordml/sdtdatahash" xmlns:w16se="http://schemas.microsoft.com/office/word/2015/wordml/symex" xmlns:wpg="http://schemas.microsoft.com/office/word/2010/wordprocessingGroup" xmlns:wpi="http://schemas.microsoft.com/office/word/2010/wordprocessingInk" xmlns:wne="http://schemas.microsoft.com/office/word/2006/wordml" xmlns:wps="http://schemas.microsoft.com/office/word/2010/wordprocessingShape" mc:Ignorable="w14 w15 w16se w16cid w16 w16cex w16sdtdh w16du wp14">
   <w:endnote w:type="separator" w:id="-1">
     <w:p>
       <w:r>
@@ -902,7 +954,7 @@
 </file>
 
 <file path=word/footer1.xml><?xml version="1.0" encoding="utf-8"?>
-<w:ftr xmlns:wpc="http://schemas.microsoft.com/office/word/2010/wordprocessingCanvas" xmlns:cx="http://schemas.microsoft.com/office/drawing/2014/chartex" xmlns:cx1="http://schemas.microsoft.com/office/drawing/2015/9/8/chartex" xmlns:cx2="http://schemas.microsoft.com/office/drawing/2015/10/21/chartex" xmlns:cx3="http://schemas.microsoft.com/office/drawing/2016/5/9/chartex" xmlns:cx4="http://schemas.microsoft.com/office/drawing/2016/5/10/chartex" xmlns:cx5="http://schemas.microsoft.com/office/drawing/2016/5/11/chartex" xmlns:cx6="http://schemas.microsoft.com/office/drawing/2016/5/12/chartex" xmlns:cx7="http://schemas.microsoft.com/office/drawing/2016/5/13/chartex" xmlns:cx8="http://schemas.microsoft.com/office/drawing/2016/5/14/chartex" xmlns:mc="http://schemas.openxmlformats.org/markup-compatibility/2006" xmlns:aink="http://schemas.microsoft.com/office/drawing/2016/ink" xmlns:am3d="http://schemas.microsoft.com/office/drawing/2017/model3d" xmlns:o="urn:schemas-microsoft-com:office:office" xmlns:oel="http://schemas.microsoft.com/office/2019/extlst" xmlns:r="http://schemas.openxmlformats.org/officeDocument/2006/relationships" xmlns:m="http://schemas.openxmlformats.org/officeDocument/2006/math" xmlns:v="urn:schemas-microsoft-com:vml" xmlns:wp14="http://schemas.microsoft.com/office/word/2010/wordprocessingDrawing" xmlns:wp="http://schemas.openxmlformats.org/drawingml/2006/wordprocessingDrawing" xmlns:w10="urn:schemas-microsoft-com:office:word" xmlns:w="http://schemas.openxmlformats.org/wordprocessingml/2006/main" xmlns:w14="http://schemas.microsoft.com/office/word/2010/wordml" xmlns:w15="http://schemas.microsoft.com/office/word/2012/wordml" xmlns:w16cex="http://schemas.microsoft.com/office/word/2018/wordml/cex" xmlns:w16cid="http://schemas.microsoft.com/office/word/2016/wordml/cid" xmlns:w16="http://schemas.microsoft.com/office/word/2018/wordml" xmlns:w16sdtdh="http://schemas.microsoft.com/office/word/2020/wordml/sdtdatahash" xmlns:w16se="http://schemas.microsoft.com/office/word/2015/wordml/symex" xmlns:wpg="http://schemas.microsoft.com/office/word/2010/wordprocessingGroup" xmlns:wpi="http://schemas.microsoft.com/office/word/2010/wordprocessingInk" xmlns:wne="http://schemas.microsoft.com/office/word/2006/wordml" xmlns:wps="http://schemas.microsoft.com/office/word/2010/wordprocessingShape" mc:Ignorable="w14 w15 w16se w16cid w16 w16cex w16sdtdh wp14">
+<w:ftr xmlns:wpc="http://schemas.microsoft.com/office/word/2010/wordprocessingCanvas" xmlns:cx="http://schemas.microsoft.com/office/drawing/2014/chartex" xmlns:cx1="http://schemas.microsoft.com/office/drawing/2015/9/8/chartex" xmlns:cx2="http://schemas.microsoft.com/office/drawing/2015/10/21/chartex" xmlns:cx3="http://schemas.microsoft.com/office/drawing/2016/5/9/chartex" xmlns:cx4="http://schemas.microsoft.com/office/drawing/2016/5/10/chartex" xmlns:cx5="http://schemas.microsoft.com/office/drawing/2016/5/11/chartex" xmlns:cx6="http://schemas.microsoft.com/office/drawing/2016/5/12/chartex" xmlns:cx7="http://schemas.microsoft.com/office/drawing/2016/5/13/chartex" xmlns:cx8="http://schemas.microsoft.com/office/drawing/2016/5/14/chartex" xmlns:mc="http://schemas.openxmlformats.org/markup-compatibility/2006" xmlns:aink="http://schemas.microsoft.com/office/drawing/2016/ink" xmlns:am3d="http://schemas.microsoft.com/office/drawing/2017/model3d" xmlns:o="urn:schemas-microsoft-com:office:office" xmlns:oel="http://schemas.microsoft.com/office/2019/extlst" xmlns:r="http://schemas.openxmlformats.org/officeDocument/2006/relationships" xmlns:m="http://schemas.openxmlformats.org/officeDocument/2006/math" xmlns:v="urn:schemas-microsoft-com:vml" xmlns:wp14="http://schemas.microsoft.com/office/word/2010/wordprocessingDrawing" xmlns:wp="http://schemas.openxmlformats.org/drawingml/2006/wordprocessingDrawing" xmlns:w10="urn:schemas-microsoft-com:office:word" xmlns:w="http://schemas.openxmlformats.org/wordprocessingml/2006/main" xmlns:w14="http://schemas.microsoft.com/office/word/2010/wordml" xmlns:w15="http://schemas.microsoft.com/office/word/2012/wordml" xmlns:w16cex="http://schemas.microsoft.com/office/word/2018/wordml/cex" xmlns:w16cid="http://schemas.microsoft.com/office/word/2016/wordml/cid" xmlns:w16="http://schemas.microsoft.com/office/word/2018/wordml" xmlns:w16du="http://schemas.microsoft.com/office/word/2023/wordml/word16du" xmlns:w16sdtdh="http://schemas.microsoft.com/office/word/2020/wordml/sdtdatahash" xmlns:w16se="http://schemas.microsoft.com/office/word/2015/wordml/symex" xmlns:wpg="http://schemas.microsoft.com/office/word/2010/wordprocessingGroup" xmlns:wpi="http://schemas.microsoft.com/office/word/2010/wordprocessingInk" xmlns:wne="http://schemas.microsoft.com/office/word/2006/wordml" xmlns:wps="http://schemas.microsoft.com/office/word/2010/wordprocessingShape" mc:Ignorable="w14 w15 w16se w16cid w16 w16cex w16sdtdh w16du wp14">
   <w:p>
     <w:pPr>
       <w:pStyle w:val="Piedepgina"/>
@@ -935,14 +987,22 @@
         <w:szCs w:val="16"/>
         <w:lang w:val="es-CO"/>
       </w:rPr>
-      <w:t>23</w:t>
+      <w:t>2</w:t>
+    </w:r>
+    <w:r>
+      <w:rPr>
+        <w:sz w:val="16"/>
+        <w:szCs w:val="16"/>
+        <w:lang w:val="es-CO"/>
+      </w:rPr>
+      <w:t>4</w:t>
     </w:r>
   </w:p>
 </w:ftr>
 </file>
 
 <file path=word/footnotes.xml><?xml version="1.0" encoding="utf-8"?>
-<w:footnotes xmlns:wpc="http://schemas.microsoft.com/office/word/2010/wordprocessingCanvas" xmlns:cx="http://schemas.microsoft.com/office/drawing/2014/chartex" xmlns:cx1="http://schemas.microsoft.com/office/drawing/2015/9/8/chartex" xmlns:cx2="http://schemas.microsoft.com/office/drawing/2015/10/21/chartex" xmlns:cx3="http://schemas.microsoft.com/office/drawing/2016/5/9/chartex" xmlns:cx4="http://schemas.microsoft.com/office/drawing/2016/5/10/chartex" xmlns:cx5="http://schemas.microsoft.com/office/drawing/2016/5/11/chartex" xmlns:cx6="http://schemas.microsoft.com/office/drawing/2016/5/12/chartex" xmlns:cx7="http://schemas.microsoft.com/office/drawing/2016/5/13/chartex" xmlns:cx8="http://schemas.microsoft.com/office/drawing/2016/5/14/chartex" xmlns:mc="http://schemas.openxmlformats.org/markup-compatibility/2006" xmlns:aink="http://schemas.microsoft.com/office/drawing/2016/ink" xmlns:am3d="http://schemas.microsoft.com/office/drawing/2017/model3d" xmlns:o="urn:schemas-microsoft-com:office:office" xmlns:oel="http://schemas.microsoft.com/office/2019/extlst" xmlns:r="http://schemas.openxmlformats.org/officeDocument/2006/relationships" xmlns:m="http://schemas.openxmlformats.org/officeDocument/2006/math" xmlns:v="urn:schemas-microsoft-com:vml" xmlns:wp14="http://schemas.microsoft.com/office/word/2010/wordprocessingDrawing" xmlns:wp="http://schemas.openxmlformats.org/drawingml/2006/wordprocessingDrawing" xmlns:w10="urn:schemas-microsoft-com:office:word" xmlns:w="http://schemas.openxmlformats.org/wordprocessingml/2006/main" xmlns:w14="http://schemas.microsoft.com/office/word/2010/wordml" xmlns:w15="http://schemas.microsoft.com/office/word/2012/wordml" xmlns:w16cex="http://schemas.microsoft.com/office/word/2018/wordml/cex" xmlns:w16cid="http://schemas.microsoft.com/office/word/2016/wordml/cid" xmlns:w16="http://schemas.microsoft.com/office/word/2018/wordml" xmlns:w16sdtdh="http://schemas.microsoft.com/office/word/2020/wordml/sdtdatahash" xmlns:w16se="http://schemas.microsoft.com/office/word/2015/wordml/symex" xmlns:wpg="http://schemas.microsoft.com/office/word/2010/wordprocessingGroup" xmlns:wpi="http://schemas.microsoft.com/office/word/2010/wordprocessingInk" xmlns:wne="http://schemas.microsoft.com/office/word/2006/wordml" xmlns:wps="http://schemas.microsoft.com/office/word/2010/wordprocessingShape" mc:Ignorable="w14 w15 w16se w16cid w16 w16cex w16sdtdh wp14">
+<w:footnotes xmlns:wpc="http://schemas.microsoft.com/office/word/2010/wordprocessingCanvas" xmlns:cx="http://schemas.microsoft.com/office/drawing/2014/chartex" xmlns:cx1="http://schemas.microsoft.com/office/drawing/2015/9/8/chartex" xmlns:cx2="http://schemas.microsoft.com/office/drawing/2015/10/21/chartex" xmlns:cx3="http://schemas.microsoft.com/office/drawing/2016/5/9/chartex" xmlns:cx4="http://schemas.microsoft.com/office/drawing/2016/5/10/chartex" xmlns:cx5="http://schemas.microsoft.com/office/drawing/2016/5/11/chartex" xmlns:cx6="http://schemas.microsoft.com/office/drawing/2016/5/12/chartex" xmlns:cx7="http://schemas.microsoft.com/office/drawing/2016/5/13/chartex" xmlns:cx8="http://schemas.microsoft.com/office/drawing/2016/5/14/chartex" xmlns:mc="http://schemas.openxmlformats.org/markup-compatibility/2006" xmlns:aink="http://schemas.microsoft.com/office/drawing/2016/ink" xmlns:am3d="http://schemas.microsoft.com/office/drawing/2017/model3d" xmlns:o="urn:schemas-microsoft-com:office:office" xmlns:oel="http://schemas.microsoft.com/office/2019/extlst" xmlns:r="http://schemas.openxmlformats.org/officeDocument/2006/relationships" xmlns:m="http://schemas.openxmlformats.org/officeDocument/2006/math" xmlns:v="urn:schemas-microsoft-com:vml" xmlns:wp14="http://schemas.microsoft.com/office/word/2010/wordprocessingDrawing" xmlns:wp="http://schemas.openxmlformats.org/drawingml/2006/wordprocessingDrawing" xmlns:w10="urn:schemas-microsoft-com:office:word" xmlns:w="http://schemas.openxmlformats.org/wordprocessingml/2006/main" xmlns:w14="http://schemas.microsoft.com/office/word/2010/wordml" xmlns:w15="http://schemas.microsoft.com/office/word/2012/wordml" xmlns:w16cex="http://schemas.microsoft.com/office/word/2018/wordml/cex" xmlns:w16cid="http://schemas.microsoft.com/office/word/2016/wordml/cid" xmlns:w16="http://schemas.microsoft.com/office/word/2018/wordml" xmlns:w16du="http://schemas.microsoft.com/office/word/2023/wordml/word16du" xmlns:w16sdtdh="http://schemas.microsoft.com/office/word/2020/wordml/sdtdatahash" xmlns:w16se="http://schemas.microsoft.com/office/word/2015/wordml/symex" xmlns:wpg="http://schemas.microsoft.com/office/word/2010/wordprocessingGroup" xmlns:wpi="http://schemas.microsoft.com/office/word/2010/wordprocessingInk" xmlns:wne="http://schemas.microsoft.com/office/word/2006/wordml" xmlns:wps="http://schemas.microsoft.com/office/word/2010/wordprocessingShape" mc:Ignorable="w14 w15 w16se w16cid w16 w16cex w16sdtdh w16du wp14">
   <w:footnote w:type="separator" w:id="-1">
     <w:p>
       <w:r>
@@ -961,7 +1021,7 @@
 </file>
 
 <file path=word/numbering.xml><?xml version="1.0" encoding="utf-8"?>
-<w:numbering xmlns:wpc="http://schemas.microsoft.com/office/word/2010/wordprocessingCanvas" xmlns:cx="http://schemas.microsoft.com/office/drawing/2014/chartex" xmlns:cx1="http://schemas.microsoft.com/office/drawing/2015/9/8/chartex" xmlns:cx2="http://schemas.microsoft.com/office/drawing/2015/10/21/chartex" xmlns:cx3="http://schemas.microsoft.com/office/drawing/2016/5/9/chartex" xmlns:cx4="http://schemas.microsoft.com/office/drawing/2016/5/10/chartex" xmlns:cx5="http://schemas.microsoft.com/office/drawing/2016/5/11/chartex" xmlns:cx6="http://schemas.microsoft.com/office/drawing/2016/5/12/chartex" xmlns:cx7="http://schemas.microsoft.com/office/drawing/2016/5/13/chartex" xmlns:cx8="http://schemas.microsoft.com/office/drawing/2016/5/14/chartex" xmlns:mc="http://schemas.openxmlformats.org/markup-compatibility/2006" xmlns:aink="http://schemas.microsoft.com/office/drawing/2016/ink" xmlns:am3d="http://schemas.microsoft.com/office/drawing/2017/model3d" xmlns:o="urn:schemas-microsoft-com:office:office" xmlns:oel="http://schemas.microsoft.com/office/2019/extlst" xmlns:r="http://schemas.openxmlformats.org/officeDocument/2006/relationships" xmlns:m="http://schemas.openxmlformats.org/officeDocument/2006/math" xmlns:v="urn:schemas-microsoft-com:vml" xmlns:wp14="http://schemas.microsoft.com/office/word/2010/wordprocessingDrawing" xmlns:wp="http://schemas.openxmlformats.org/drawingml/2006/wordprocessingDrawing" xmlns:w10="urn:schemas-microsoft-com:office:word" xmlns:w="http://schemas.openxmlformats.org/wordprocessingml/2006/main" xmlns:w14="http://schemas.microsoft.com/office/word/2010/wordml" xmlns:w15="http://schemas.microsoft.com/office/word/2012/wordml" xmlns:w16cex="http://schemas.microsoft.com/office/word/2018/wordml/cex" xmlns:w16cid="http://schemas.microsoft.com/office/word/2016/wordml/cid" xmlns:w16="http://schemas.microsoft.com/office/word/2018/wordml" xmlns:w16sdtdh="http://schemas.microsoft.com/office/word/2020/wordml/sdtdatahash" xmlns:w16se="http://schemas.microsoft.com/office/word/2015/wordml/symex" xmlns:wpg="http://schemas.microsoft.com/office/word/2010/wordprocessingGroup" xmlns:wpi="http://schemas.microsoft.com/office/word/2010/wordprocessingInk" xmlns:wne="http://schemas.microsoft.com/office/word/2006/wordml" xmlns:wps="http://schemas.microsoft.com/office/word/2010/wordprocessingShape" mc:Ignorable="w14 w15 w16se w16cid w16 w16cex w16sdtdh wp14">
+<w:numbering xmlns:wpc="http://schemas.microsoft.com/office/word/2010/wordprocessingCanvas" xmlns:cx="http://schemas.microsoft.com/office/drawing/2014/chartex" xmlns:cx1="http://schemas.microsoft.com/office/drawing/2015/9/8/chartex" xmlns:cx2="http://schemas.microsoft.com/office/drawing/2015/10/21/chartex" xmlns:cx3="http://schemas.microsoft.com/office/drawing/2016/5/9/chartex" xmlns:cx4="http://schemas.microsoft.com/office/drawing/2016/5/10/chartex" xmlns:cx5="http://schemas.microsoft.com/office/drawing/2016/5/11/chartex" xmlns:cx6="http://schemas.microsoft.com/office/drawing/2016/5/12/chartex" xmlns:cx7="http://schemas.microsoft.com/office/drawing/2016/5/13/chartex" xmlns:cx8="http://schemas.microsoft.com/office/drawing/2016/5/14/chartex" xmlns:mc="http://schemas.openxmlformats.org/markup-compatibility/2006" xmlns:aink="http://schemas.microsoft.com/office/drawing/2016/ink" xmlns:am3d="http://schemas.microsoft.com/office/drawing/2017/model3d" xmlns:o="urn:schemas-microsoft-com:office:office" xmlns:oel="http://schemas.microsoft.com/office/2019/extlst" xmlns:r="http://schemas.openxmlformats.org/officeDocument/2006/relationships" xmlns:m="http://schemas.openxmlformats.org/officeDocument/2006/math" xmlns:v="urn:schemas-microsoft-com:vml" xmlns:wp14="http://schemas.microsoft.com/office/word/2010/wordprocessingDrawing" xmlns:wp="http://schemas.openxmlformats.org/drawingml/2006/wordprocessingDrawing" xmlns:w10="urn:schemas-microsoft-com:office:word" xmlns:w="http://schemas.openxmlformats.org/wordprocessingml/2006/main" xmlns:w14="http://schemas.microsoft.com/office/word/2010/wordml" xmlns:w15="http://schemas.microsoft.com/office/word/2012/wordml" xmlns:w16cex="http://schemas.microsoft.com/office/word/2018/wordml/cex" xmlns:w16cid="http://schemas.microsoft.com/office/word/2016/wordml/cid" xmlns:w16="http://schemas.microsoft.com/office/word/2018/wordml" xmlns:w16du="http://schemas.microsoft.com/office/word/2023/wordml/word16du" xmlns:w16sdtdh="http://schemas.microsoft.com/office/word/2020/wordml/sdtdatahash" xmlns:w16se="http://schemas.microsoft.com/office/word/2015/wordml/symex" xmlns:wpg="http://schemas.microsoft.com/office/word/2010/wordprocessingGroup" xmlns:wpi="http://schemas.microsoft.com/office/word/2010/wordprocessingInk" xmlns:wne="http://schemas.microsoft.com/office/word/2006/wordml" xmlns:wps="http://schemas.microsoft.com/office/word/2010/wordprocessingShape" mc:Ignorable="w14 w15 w16se w16cid w16 w16cex w16sdtdh w16du wp14">
   <w:abstractNum w:abstractNumId="0" w15:restartNumberingAfterBreak="0">
     <w:nsid w:val="FFFFFF1D"/>
     <w:multiLevelType w:val="multilevel"/>
@@ -2414,7 +2474,7 @@
 </file>
 
 <file path=word/styles.xml><?xml version="1.0" encoding="utf-8"?>
-<w:styles xmlns:mc="http://schemas.openxmlformats.org/markup-compatibility/2006" xmlns:r="http://schemas.openxmlformats.org/officeDocument/2006/relationships" xmlns:w="http://schemas.openxmlformats.org/wordprocessingml/2006/main" xmlns:w14="http://schemas.microsoft.com/office/word/2010/wordml" xmlns:w15="http://schemas.microsoft.com/office/word/2012/wordml" xmlns:w16cex="http://schemas.microsoft.com/office/word/2018/wordml/cex" xmlns:w16cid="http://schemas.microsoft.com/office/word/2016/wordml/cid" xmlns:w16="http://schemas.microsoft.com/office/word/2018/wordml" xmlns:w16sdtdh="http://schemas.microsoft.com/office/word/2020/wordml/sdtdatahash" xmlns:w16se="http://schemas.microsoft.com/office/word/2015/wordml/symex" mc:Ignorable="w14 w15 w16se w16cid w16 w16cex w16sdtdh">
+<w:styles xmlns:mc="http://schemas.openxmlformats.org/markup-compatibility/2006" xmlns:r="http://schemas.openxmlformats.org/officeDocument/2006/relationships" xmlns:w="http://schemas.openxmlformats.org/wordprocessingml/2006/main" xmlns:w14="http://schemas.microsoft.com/office/word/2010/wordml" xmlns:w15="http://schemas.microsoft.com/office/word/2012/wordml" xmlns:w16cex="http://schemas.microsoft.com/office/word/2018/wordml/cex" xmlns:w16cid="http://schemas.microsoft.com/office/word/2016/wordml/cid" xmlns:w16="http://schemas.microsoft.com/office/word/2018/wordml" xmlns:w16du="http://schemas.microsoft.com/office/word/2023/wordml/word16du" xmlns:w16sdtdh="http://schemas.microsoft.com/office/word/2020/wordml/sdtdatahash" xmlns:w16se="http://schemas.microsoft.com/office/word/2015/wordml/symex" mc:Ignorable="w14 w15 w16se w16cid w16 w16cex w16sdtdh w16du">
   <w:docDefaults>
     <w:rPrDefault>
       <w:rPr>
@@ -2442,6 +2502,7 @@
     <w:lsdException w:name="Strong" w:qFormat="1"/>
     <w:lsdException w:name="Emphasis" w:qFormat="1"/>
     <w:lsdException w:name="HTML Variable" w:semiHidden="1" w:unhideWhenUsed="1"/>
+    <w:lsdException w:name="Normal Table" w:semiHidden="1" w:unhideWhenUsed="1"/>
     <w:lsdException w:name="Outline List 3" w:semiHidden="1" w:unhideWhenUsed="1"/>
     <w:lsdException w:name="Table Simple 1" w:semiHidden="1" w:unhideWhenUsed="1"/>
     <w:lsdException w:name="Table Simple 2" w:semiHidden="1" w:unhideWhenUsed="1"/>
@@ -2484,7 +2545,9 @@
     <w:lsdException w:name="Table Subtle 2" w:semiHidden="1" w:unhideWhenUsed="1"/>
     <w:lsdException w:name="Table Web 1" w:semiHidden="1" w:unhideWhenUsed="1"/>
     <w:lsdException w:name="Table Web 2" w:semiHidden="1" w:unhideWhenUsed="1"/>
+    <w:lsdException w:name="Table Web 3" w:semiHidden="1" w:unhideWhenUsed="1"/>
     <w:lsdException w:name="Balloon Text" w:semiHidden="1" w:unhideWhenUsed="1"/>
+    <w:lsdException w:name="Table Theme" w:semiHidden="1" w:unhideWhenUsed="1"/>
     <w:lsdException w:name="Placeholder Text" w:semiHidden="1" w:uiPriority="99"/>
     <w:lsdException w:name="No Spacing" w:uiPriority="1" w:qFormat="1"/>
     <w:lsdException w:name="Light Shading" w:uiPriority="60"/>

</xml_diff>

<commit_message>
Se actualizó la fecha del archivo
</commit_message>
<xml_diff>
--- a/Informes_UFPS.docx
+++ b/Informes_UFPS.docx
@@ -1,6 +1,6 @@
 
 <file path=word/document.xml><?xml version="1.0" encoding="utf-8"?>
-<w:document xmlns:wpc="http://schemas.microsoft.com/office/word/2010/wordprocessingCanvas" xmlns:cx="http://schemas.microsoft.com/office/drawing/2014/chartex" xmlns:cx1="http://schemas.microsoft.com/office/drawing/2015/9/8/chartex" xmlns:cx2="http://schemas.microsoft.com/office/drawing/2015/10/21/chartex" xmlns:cx3="http://schemas.microsoft.com/office/drawing/2016/5/9/chartex" xmlns:cx4="http://schemas.microsoft.com/office/drawing/2016/5/10/chartex" xmlns:cx5="http://schemas.microsoft.com/office/drawing/2016/5/11/chartex" xmlns:cx6="http://schemas.microsoft.com/office/drawing/2016/5/12/chartex" xmlns:cx7="http://schemas.microsoft.com/office/drawing/2016/5/13/chartex" xmlns:cx8="http://schemas.microsoft.com/office/drawing/2016/5/14/chartex" xmlns:mc="http://schemas.openxmlformats.org/markup-compatibility/2006" xmlns:aink="http://schemas.microsoft.com/office/drawing/2016/ink" xmlns:am3d="http://schemas.microsoft.com/office/drawing/2017/model3d" xmlns:o="urn:schemas-microsoft-com:office:office" xmlns:oel="http://schemas.microsoft.com/office/2019/extlst" xmlns:r="http://schemas.openxmlformats.org/officeDocument/2006/relationships" xmlns:m="http://schemas.openxmlformats.org/officeDocument/2006/math" xmlns:v="urn:schemas-microsoft-com:vml" xmlns:wp14="http://schemas.microsoft.com/office/word/2010/wordprocessingDrawing" xmlns:wp="http://schemas.openxmlformats.org/drawingml/2006/wordprocessingDrawing" xmlns:w10="urn:schemas-microsoft-com:office:word" xmlns:w="http://schemas.openxmlformats.org/wordprocessingml/2006/main" xmlns:w14="http://schemas.microsoft.com/office/word/2010/wordml" xmlns:w15="http://schemas.microsoft.com/office/word/2012/wordml" xmlns:w16cex="http://schemas.microsoft.com/office/word/2018/wordml/cex" xmlns:w16cid="http://schemas.microsoft.com/office/word/2016/wordml/cid" xmlns:w16="http://schemas.microsoft.com/office/word/2018/wordml" xmlns:w16du="http://schemas.microsoft.com/office/word/2023/wordml/word16du" xmlns:w16sdtdh="http://schemas.microsoft.com/office/word/2020/wordml/sdtdatahash" xmlns:w16se="http://schemas.microsoft.com/office/word/2015/wordml/symex" xmlns:wpg="http://schemas.microsoft.com/office/word/2010/wordprocessingGroup" xmlns:wpi="http://schemas.microsoft.com/office/word/2010/wordprocessingInk" xmlns:wne="http://schemas.microsoft.com/office/word/2006/wordml" xmlns:wps="http://schemas.microsoft.com/office/word/2010/wordprocessingShape" mc:Ignorable="w14 w15 w16se w16cid w16 w16cex w16sdtdh w16du wp14">
+<w:document xmlns:wpc="http://schemas.microsoft.com/office/word/2010/wordprocessingCanvas" xmlns:cx="http://schemas.microsoft.com/office/drawing/2014/chartex" xmlns:cx1="http://schemas.microsoft.com/office/drawing/2015/9/8/chartex" xmlns:cx2="http://schemas.microsoft.com/office/drawing/2015/10/21/chartex" xmlns:cx3="http://schemas.microsoft.com/office/drawing/2016/5/9/chartex" xmlns:cx4="http://schemas.microsoft.com/office/drawing/2016/5/10/chartex" xmlns:cx5="http://schemas.microsoft.com/office/drawing/2016/5/11/chartex" xmlns:cx6="http://schemas.microsoft.com/office/drawing/2016/5/12/chartex" xmlns:cx7="http://schemas.microsoft.com/office/drawing/2016/5/13/chartex" xmlns:cx8="http://schemas.microsoft.com/office/drawing/2016/5/14/chartex" xmlns:mc="http://schemas.openxmlformats.org/markup-compatibility/2006" xmlns:aink="http://schemas.microsoft.com/office/drawing/2016/ink" xmlns:am3d="http://schemas.microsoft.com/office/drawing/2017/model3d" xmlns:o="urn:schemas-microsoft-com:office:office" xmlns:oel="http://schemas.microsoft.com/office/2019/extlst" xmlns:r="http://schemas.openxmlformats.org/officeDocument/2006/relationships" xmlns:m="http://schemas.openxmlformats.org/officeDocument/2006/math" xmlns:v="urn:schemas-microsoft-com:vml" xmlns:wp14="http://schemas.microsoft.com/office/word/2010/wordprocessingDrawing" xmlns:wp="http://schemas.openxmlformats.org/drawingml/2006/wordprocessingDrawing" xmlns:w10="urn:schemas-microsoft-com:office:word" xmlns:w="http://schemas.openxmlformats.org/wordprocessingml/2006/main" xmlns:w14="http://schemas.microsoft.com/office/word/2010/wordml" xmlns:w15="http://schemas.microsoft.com/office/word/2012/wordml" xmlns:w16cex="http://schemas.microsoft.com/office/word/2018/wordml/cex" xmlns:w16cid="http://schemas.microsoft.com/office/word/2016/wordml/cid" xmlns:w16="http://schemas.microsoft.com/office/word/2018/wordml" xmlns:w16du="http://schemas.microsoft.com/office/word/2023/wordml/word16du" xmlns:w16sdtdh="http://schemas.microsoft.com/office/word/2020/wordml/sdtdatahash" xmlns:w16sdtfl="http://schemas.microsoft.com/office/word/2024/wordml/sdtformatlock" xmlns:w16se="http://schemas.microsoft.com/office/word/2015/wordml/symex" xmlns:wpg="http://schemas.microsoft.com/office/word/2010/wordprocessingGroup" xmlns:wpi="http://schemas.microsoft.com/office/word/2010/wordprocessingInk" xmlns:wne="http://schemas.microsoft.com/office/word/2006/wordml" xmlns:wps="http://schemas.microsoft.com/office/word/2010/wordprocessingShape" mc:Ignorable="w14 w15 w16se w16cid w16 w16cex w16sdtdh w16sdtfl w16du wp14">
   <w:body>
     <w:p>
       <w:pPr>
@@ -145,7 +145,12 @@
           <w:lang w:val="es-CO"/>
         </w:rPr>
         <w:sectPr>
-          <w:footerReference w:type="first" r:id="rId8"/>
+          <w:headerReference w:type="even" r:id="rId8"/>
+          <w:headerReference w:type="default" r:id="rId9"/>
+          <w:footerReference w:type="even" r:id="rId10"/>
+          <w:footerReference w:type="default" r:id="rId11"/>
+          <w:headerReference w:type="first" r:id="rId12"/>
+          <w:footerReference w:type="first" r:id="rId13"/>
           <w:pgSz w:w="11906" w:h="16838" w:code="9"/>
           <w:pgMar w:top="540" w:right="893" w:bottom="1440" w:left="893" w:header="720" w:footer="720" w:gutter="0"/>
           <w:cols w:space="720"/>
@@ -264,33 +269,11 @@
       <w:r>
         <w:t xml:space="preserve"> done in the development of the laboratory is described. </w:t>
       </w:r>
-      <w:proofErr w:type="spellStart"/>
-      <w:r>
-        <w:rPr>
-          <w:lang w:val="es-CO"/>
-        </w:rPr>
-        <w:t>Maximum</w:t>
-      </w:r>
-      <w:proofErr w:type="spellEnd"/>
-      <w:r>
-        <w:rPr>
-          <w:lang w:val="es-CO"/>
-        </w:rPr>
-        <w:t xml:space="preserve"> 100 </w:t>
-      </w:r>
-      <w:proofErr w:type="spellStart"/>
-      <w:r>
-        <w:rPr>
-          <w:lang w:val="es-CO"/>
-        </w:rPr>
-        <w:t>words</w:t>
-      </w:r>
-      <w:proofErr w:type="spellEnd"/>
-      <w:r>
-        <w:rPr>
-          <w:lang w:val="es-CO"/>
-        </w:rPr>
-        <w:t>.</w:t>
+      <w:r>
+        <w:rPr>
+          <w:lang w:val="es-CO"/>
+        </w:rPr>
+        <w:t>Maximum 100 words.</w:t>
       </w:r>
     </w:p>
     <w:p>
@@ -300,19 +283,11 @@
           <w:lang w:val="es-CO"/>
         </w:rPr>
       </w:pPr>
-      <w:proofErr w:type="spellStart"/>
-      <w:r>
-        <w:rPr>
-          <w:lang w:val="es-CO"/>
-        </w:rPr>
-        <w:t>Keywords</w:t>
-      </w:r>
-      <w:proofErr w:type="spellEnd"/>
-      <w:r>
-        <w:rPr>
-          <w:lang w:val="es-CO"/>
-        </w:rPr>
-        <w:t>—</w:t>
+      <w:r>
+        <w:rPr>
+          <w:lang w:val="es-CO"/>
+        </w:rPr>
+        <w:t>Keywords—</w:t>
       </w:r>
       <w:r>
         <w:rPr>
@@ -320,7 +295,6 @@
         </w:rPr>
         <w:t xml:space="preserve"> </w:t>
       </w:r>
-      <w:proofErr w:type="spellStart"/>
       <w:r>
         <w:rPr>
           <w:lang w:val="es-CO"/>
@@ -331,28 +305,7 @@
         <w:rPr>
           <w:lang w:val="es-CO"/>
         </w:rPr>
-        <w:t>inimum</w:t>
-      </w:r>
-      <w:proofErr w:type="spellEnd"/>
-      <w:r>
-        <w:rPr>
-          <w:lang w:val="es-CO"/>
-        </w:rPr>
-        <w:t xml:space="preserve"> 3 and </w:t>
-      </w:r>
-      <w:proofErr w:type="spellStart"/>
-      <w:r>
-        <w:rPr>
-          <w:lang w:val="es-CO"/>
-        </w:rPr>
-        <w:t>maximum</w:t>
-      </w:r>
-      <w:proofErr w:type="spellEnd"/>
-      <w:r>
-        <w:rPr>
-          <w:lang w:val="es-CO"/>
-        </w:rPr>
-        <w:t xml:space="preserve"> 5</w:t>
+        <w:t>inimum 3 and maximum 5</w:t>
       </w:r>
       <w:r>
         <w:rPr>
@@ -857,7 +810,13 @@
         <w:rPr>
           <w:lang w:val="es-CO"/>
         </w:rPr>
-        <w:t xml:space="preserve">ser necesario, estas pueden ocupar un tamaño igual al de ambas columnas. Por otro lado, la identificación y la descripción de las figuras debe ir debajo de ellas, mientras que la identificación y la descripción de las tablas debe ir encima.  </w:t>
+        <w:t xml:space="preserve">ser necesario, estas pueden ocupar un tamaño igual al de ambas columnas. Por otro lado, la identificación y la descripción de las figuras debe ir debajo de ellas, mientras </w:t>
+      </w:r>
+      <w:r>
+        <w:rPr>
+          <w:lang w:val="es-CO"/>
+        </w:rPr>
+        <w:t xml:space="preserve">que la identificación y la descripción de las tablas debe ir encima.  </w:t>
       </w:r>
     </w:p>
     <w:bookmarkEnd w:id="0"/>
@@ -935,7 +894,7 @@
 </file>
 
 <file path=word/endnotes.xml><?xml version="1.0" encoding="utf-8"?>
-<w:endnotes xmlns:wpc="http://schemas.microsoft.com/office/word/2010/wordprocessingCanvas" xmlns:cx="http://schemas.microsoft.com/office/drawing/2014/chartex" xmlns:cx1="http://schemas.microsoft.com/office/drawing/2015/9/8/chartex" xmlns:cx2="http://schemas.microsoft.com/office/drawing/2015/10/21/chartex" xmlns:cx3="http://schemas.microsoft.com/office/drawing/2016/5/9/chartex" xmlns:cx4="http://schemas.microsoft.com/office/drawing/2016/5/10/chartex" xmlns:cx5="http://schemas.microsoft.com/office/drawing/2016/5/11/chartex" xmlns:cx6="http://schemas.microsoft.com/office/drawing/2016/5/12/chartex" xmlns:cx7="http://schemas.microsoft.com/office/drawing/2016/5/13/chartex" xmlns:cx8="http://schemas.microsoft.com/office/drawing/2016/5/14/chartex" xmlns:mc="http://schemas.openxmlformats.org/markup-compatibility/2006" xmlns:aink="http://schemas.microsoft.com/office/drawing/2016/ink" xmlns:am3d="http://schemas.microsoft.com/office/drawing/2017/model3d" xmlns:o="urn:schemas-microsoft-com:office:office" xmlns:oel="http://schemas.microsoft.com/office/2019/extlst" xmlns:r="http://schemas.openxmlformats.org/officeDocument/2006/relationships" xmlns:m="http://schemas.openxmlformats.org/officeDocument/2006/math" xmlns:v="urn:schemas-microsoft-com:vml" xmlns:wp14="http://schemas.microsoft.com/office/word/2010/wordprocessingDrawing" xmlns:wp="http://schemas.openxmlformats.org/drawingml/2006/wordprocessingDrawing" xmlns:w10="urn:schemas-microsoft-com:office:word" xmlns:w="http://schemas.openxmlformats.org/wordprocessingml/2006/main" xmlns:w14="http://schemas.microsoft.com/office/word/2010/wordml" xmlns:w15="http://schemas.microsoft.com/office/word/2012/wordml" xmlns:w16cex="http://schemas.microsoft.com/office/word/2018/wordml/cex" xmlns:w16cid="http://schemas.microsoft.com/office/word/2016/wordml/cid" xmlns:w16="http://schemas.microsoft.com/office/word/2018/wordml" xmlns:w16du="http://schemas.microsoft.com/office/word/2023/wordml/word16du" xmlns:w16sdtdh="http://schemas.microsoft.com/office/word/2020/wordml/sdtdatahash" xmlns:w16se="http://schemas.microsoft.com/office/word/2015/wordml/symex" xmlns:wpg="http://schemas.microsoft.com/office/word/2010/wordprocessingGroup" xmlns:wpi="http://schemas.microsoft.com/office/word/2010/wordprocessingInk" xmlns:wne="http://schemas.microsoft.com/office/word/2006/wordml" xmlns:wps="http://schemas.microsoft.com/office/word/2010/wordprocessingShape" mc:Ignorable="w14 w15 w16se w16cid w16 w16cex w16sdtdh w16du wp14">
+<w:endnotes xmlns:wpc="http://schemas.microsoft.com/office/word/2010/wordprocessingCanvas" xmlns:cx="http://schemas.microsoft.com/office/drawing/2014/chartex" xmlns:cx1="http://schemas.microsoft.com/office/drawing/2015/9/8/chartex" xmlns:cx2="http://schemas.microsoft.com/office/drawing/2015/10/21/chartex" xmlns:cx3="http://schemas.microsoft.com/office/drawing/2016/5/9/chartex" xmlns:cx4="http://schemas.microsoft.com/office/drawing/2016/5/10/chartex" xmlns:cx5="http://schemas.microsoft.com/office/drawing/2016/5/11/chartex" xmlns:cx6="http://schemas.microsoft.com/office/drawing/2016/5/12/chartex" xmlns:cx7="http://schemas.microsoft.com/office/drawing/2016/5/13/chartex" xmlns:cx8="http://schemas.microsoft.com/office/drawing/2016/5/14/chartex" xmlns:mc="http://schemas.openxmlformats.org/markup-compatibility/2006" xmlns:aink="http://schemas.microsoft.com/office/drawing/2016/ink" xmlns:am3d="http://schemas.microsoft.com/office/drawing/2017/model3d" xmlns:o="urn:schemas-microsoft-com:office:office" xmlns:oel="http://schemas.microsoft.com/office/2019/extlst" xmlns:r="http://schemas.openxmlformats.org/officeDocument/2006/relationships" xmlns:m="http://schemas.openxmlformats.org/officeDocument/2006/math" xmlns:v="urn:schemas-microsoft-com:vml" xmlns:wp14="http://schemas.microsoft.com/office/word/2010/wordprocessingDrawing" xmlns:wp="http://schemas.openxmlformats.org/drawingml/2006/wordprocessingDrawing" xmlns:w10="urn:schemas-microsoft-com:office:word" xmlns:w="http://schemas.openxmlformats.org/wordprocessingml/2006/main" xmlns:w14="http://schemas.microsoft.com/office/word/2010/wordml" xmlns:w15="http://schemas.microsoft.com/office/word/2012/wordml" xmlns:w16cex="http://schemas.microsoft.com/office/word/2018/wordml/cex" xmlns:w16cid="http://schemas.microsoft.com/office/word/2016/wordml/cid" xmlns:w16="http://schemas.microsoft.com/office/word/2018/wordml" xmlns:w16du="http://schemas.microsoft.com/office/word/2023/wordml/word16du" xmlns:w16sdtdh="http://schemas.microsoft.com/office/word/2020/wordml/sdtdatahash" xmlns:w16sdtfl="http://schemas.microsoft.com/office/word/2024/wordml/sdtformatlock" xmlns:w16se="http://schemas.microsoft.com/office/word/2015/wordml/symex" xmlns:wpg="http://schemas.microsoft.com/office/word/2010/wordprocessingGroup" xmlns:wpi="http://schemas.microsoft.com/office/word/2010/wordprocessingInk" xmlns:wne="http://schemas.microsoft.com/office/word/2006/wordml" xmlns:wps="http://schemas.microsoft.com/office/word/2010/wordprocessingShape" mc:Ignorable="w14 w15 w16se w16cid w16 w16cex w16sdtdh w16sdtfl w16du wp14">
   <w:endnote w:type="separator" w:id="-1">
     <w:p>
       <w:r>
@@ -954,7 +913,27 @@
 </file>
 
 <file path=word/footer1.xml><?xml version="1.0" encoding="utf-8"?>
-<w:ftr xmlns:wpc="http://schemas.microsoft.com/office/word/2010/wordprocessingCanvas" xmlns:cx="http://schemas.microsoft.com/office/drawing/2014/chartex" xmlns:cx1="http://schemas.microsoft.com/office/drawing/2015/9/8/chartex" xmlns:cx2="http://schemas.microsoft.com/office/drawing/2015/10/21/chartex" xmlns:cx3="http://schemas.microsoft.com/office/drawing/2016/5/9/chartex" xmlns:cx4="http://schemas.microsoft.com/office/drawing/2016/5/10/chartex" xmlns:cx5="http://schemas.microsoft.com/office/drawing/2016/5/11/chartex" xmlns:cx6="http://schemas.microsoft.com/office/drawing/2016/5/12/chartex" xmlns:cx7="http://schemas.microsoft.com/office/drawing/2016/5/13/chartex" xmlns:cx8="http://schemas.microsoft.com/office/drawing/2016/5/14/chartex" xmlns:mc="http://schemas.openxmlformats.org/markup-compatibility/2006" xmlns:aink="http://schemas.microsoft.com/office/drawing/2016/ink" xmlns:am3d="http://schemas.microsoft.com/office/drawing/2017/model3d" xmlns:o="urn:schemas-microsoft-com:office:office" xmlns:oel="http://schemas.microsoft.com/office/2019/extlst" xmlns:r="http://schemas.openxmlformats.org/officeDocument/2006/relationships" xmlns:m="http://schemas.openxmlformats.org/officeDocument/2006/math" xmlns:v="urn:schemas-microsoft-com:vml" xmlns:wp14="http://schemas.microsoft.com/office/word/2010/wordprocessingDrawing" xmlns:wp="http://schemas.openxmlformats.org/drawingml/2006/wordprocessingDrawing" xmlns:w10="urn:schemas-microsoft-com:office:word" xmlns:w="http://schemas.openxmlformats.org/wordprocessingml/2006/main" xmlns:w14="http://schemas.microsoft.com/office/word/2010/wordml" xmlns:w15="http://schemas.microsoft.com/office/word/2012/wordml" xmlns:w16cex="http://schemas.microsoft.com/office/word/2018/wordml/cex" xmlns:w16cid="http://schemas.microsoft.com/office/word/2016/wordml/cid" xmlns:w16="http://schemas.microsoft.com/office/word/2018/wordml" xmlns:w16du="http://schemas.microsoft.com/office/word/2023/wordml/word16du" xmlns:w16sdtdh="http://schemas.microsoft.com/office/word/2020/wordml/sdtdatahash" xmlns:w16se="http://schemas.microsoft.com/office/word/2015/wordml/symex" xmlns:wpg="http://schemas.microsoft.com/office/word/2010/wordprocessingGroup" xmlns:wpi="http://schemas.microsoft.com/office/word/2010/wordprocessingInk" xmlns:wne="http://schemas.microsoft.com/office/word/2006/wordml" xmlns:wps="http://schemas.microsoft.com/office/word/2010/wordprocessingShape" mc:Ignorable="w14 w15 w16se w16cid w16 w16cex w16sdtdh w16du wp14">
+<w:ftr xmlns:wpc="http://schemas.microsoft.com/office/word/2010/wordprocessingCanvas" xmlns:cx="http://schemas.microsoft.com/office/drawing/2014/chartex" xmlns:cx1="http://schemas.microsoft.com/office/drawing/2015/9/8/chartex" xmlns:cx2="http://schemas.microsoft.com/office/drawing/2015/10/21/chartex" xmlns:cx3="http://schemas.microsoft.com/office/drawing/2016/5/9/chartex" xmlns:cx4="http://schemas.microsoft.com/office/drawing/2016/5/10/chartex" xmlns:cx5="http://schemas.microsoft.com/office/drawing/2016/5/11/chartex" xmlns:cx6="http://schemas.microsoft.com/office/drawing/2016/5/12/chartex" xmlns:cx7="http://schemas.microsoft.com/office/drawing/2016/5/13/chartex" xmlns:cx8="http://schemas.microsoft.com/office/drawing/2016/5/14/chartex" xmlns:mc="http://schemas.openxmlformats.org/markup-compatibility/2006" xmlns:aink="http://schemas.microsoft.com/office/drawing/2016/ink" xmlns:am3d="http://schemas.microsoft.com/office/drawing/2017/model3d" xmlns:o="urn:schemas-microsoft-com:office:office" xmlns:oel="http://schemas.microsoft.com/office/2019/extlst" xmlns:r="http://schemas.openxmlformats.org/officeDocument/2006/relationships" xmlns:m="http://schemas.openxmlformats.org/officeDocument/2006/math" xmlns:v="urn:schemas-microsoft-com:vml" xmlns:wp14="http://schemas.microsoft.com/office/word/2010/wordprocessingDrawing" xmlns:wp="http://schemas.openxmlformats.org/drawingml/2006/wordprocessingDrawing" xmlns:w10="urn:schemas-microsoft-com:office:word" xmlns:w="http://schemas.openxmlformats.org/wordprocessingml/2006/main" xmlns:w14="http://schemas.microsoft.com/office/word/2010/wordml" xmlns:w15="http://schemas.microsoft.com/office/word/2012/wordml" xmlns:w16cex="http://schemas.microsoft.com/office/word/2018/wordml/cex" xmlns:w16cid="http://schemas.microsoft.com/office/word/2016/wordml/cid" xmlns:w16="http://schemas.microsoft.com/office/word/2018/wordml" xmlns:w16du="http://schemas.microsoft.com/office/word/2023/wordml/word16du" xmlns:w16sdtdh="http://schemas.microsoft.com/office/word/2020/wordml/sdtdatahash" xmlns:w16sdtfl="http://schemas.microsoft.com/office/word/2024/wordml/sdtformatlock" xmlns:w16se="http://schemas.microsoft.com/office/word/2015/wordml/symex" xmlns:wpg="http://schemas.microsoft.com/office/word/2010/wordprocessingGroup" xmlns:wpi="http://schemas.microsoft.com/office/word/2010/wordprocessingInk" xmlns:wne="http://schemas.microsoft.com/office/word/2006/wordml" xmlns:wps="http://schemas.microsoft.com/office/word/2010/wordprocessingShape" mc:Ignorable="w14 w15 w16se w16cid w16 w16cex w16sdtdh w16sdtfl w16du wp14">
+  <w:p>
+    <w:pPr>
+      <w:pStyle w:val="Piedepgina"/>
+    </w:pPr>
+  </w:p>
+</w:ftr>
+</file>
+
+<file path=word/footer2.xml><?xml version="1.0" encoding="utf-8"?>
+<w:ftr xmlns:wpc="http://schemas.microsoft.com/office/word/2010/wordprocessingCanvas" xmlns:cx="http://schemas.microsoft.com/office/drawing/2014/chartex" xmlns:cx1="http://schemas.microsoft.com/office/drawing/2015/9/8/chartex" xmlns:cx2="http://schemas.microsoft.com/office/drawing/2015/10/21/chartex" xmlns:cx3="http://schemas.microsoft.com/office/drawing/2016/5/9/chartex" xmlns:cx4="http://schemas.microsoft.com/office/drawing/2016/5/10/chartex" xmlns:cx5="http://schemas.microsoft.com/office/drawing/2016/5/11/chartex" xmlns:cx6="http://schemas.microsoft.com/office/drawing/2016/5/12/chartex" xmlns:cx7="http://schemas.microsoft.com/office/drawing/2016/5/13/chartex" xmlns:cx8="http://schemas.microsoft.com/office/drawing/2016/5/14/chartex" xmlns:mc="http://schemas.openxmlformats.org/markup-compatibility/2006" xmlns:aink="http://schemas.microsoft.com/office/drawing/2016/ink" xmlns:am3d="http://schemas.microsoft.com/office/drawing/2017/model3d" xmlns:o="urn:schemas-microsoft-com:office:office" xmlns:oel="http://schemas.microsoft.com/office/2019/extlst" xmlns:r="http://schemas.openxmlformats.org/officeDocument/2006/relationships" xmlns:m="http://schemas.openxmlformats.org/officeDocument/2006/math" xmlns:v="urn:schemas-microsoft-com:vml" xmlns:wp14="http://schemas.microsoft.com/office/word/2010/wordprocessingDrawing" xmlns:wp="http://schemas.openxmlformats.org/drawingml/2006/wordprocessingDrawing" xmlns:w10="urn:schemas-microsoft-com:office:word" xmlns:w="http://schemas.openxmlformats.org/wordprocessingml/2006/main" xmlns:w14="http://schemas.microsoft.com/office/word/2010/wordml" xmlns:w15="http://schemas.microsoft.com/office/word/2012/wordml" xmlns:w16cex="http://schemas.microsoft.com/office/word/2018/wordml/cex" xmlns:w16cid="http://schemas.microsoft.com/office/word/2016/wordml/cid" xmlns:w16="http://schemas.microsoft.com/office/word/2018/wordml" xmlns:w16du="http://schemas.microsoft.com/office/word/2023/wordml/word16du" xmlns:w16sdtdh="http://schemas.microsoft.com/office/word/2020/wordml/sdtdatahash" xmlns:w16sdtfl="http://schemas.microsoft.com/office/word/2024/wordml/sdtformatlock" xmlns:w16se="http://schemas.microsoft.com/office/word/2015/wordml/symex" xmlns:wpg="http://schemas.microsoft.com/office/word/2010/wordprocessingGroup" xmlns:wpi="http://schemas.microsoft.com/office/word/2010/wordprocessingInk" xmlns:wne="http://schemas.microsoft.com/office/word/2006/wordml" xmlns:wps="http://schemas.microsoft.com/office/word/2010/wordprocessingShape" mc:Ignorable="w14 w15 w16se w16cid w16 w16cex w16sdtdh w16sdtfl w16du wp14">
+  <w:p>
+    <w:pPr>
+      <w:pStyle w:val="Piedepgina"/>
+    </w:pPr>
+  </w:p>
+</w:ftr>
+</file>
+
+<file path=word/footer3.xml><?xml version="1.0" encoding="utf-8"?>
+<w:ftr xmlns:wpc="http://schemas.microsoft.com/office/word/2010/wordprocessingCanvas" xmlns:cx="http://schemas.microsoft.com/office/drawing/2014/chartex" xmlns:cx1="http://schemas.microsoft.com/office/drawing/2015/9/8/chartex" xmlns:cx2="http://schemas.microsoft.com/office/drawing/2015/10/21/chartex" xmlns:cx3="http://schemas.microsoft.com/office/drawing/2016/5/9/chartex" xmlns:cx4="http://schemas.microsoft.com/office/drawing/2016/5/10/chartex" xmlns:cx5="http://schemas.microsoft.com/office/drawing/2016/5/11/chartex" xmlns:cx6="http://schemas.microsoft.com/office/drawing/2016/5/12/chartex" xmlns:cx7="http://schemas.microsoft.com/office/drawing/2016/5/13/chartex" xmlns:cx8="http://schemas.microsoft.com/office/drawing/2016/5/14/chartex" xmlns:mc="http://schemas.openxmlformats.org/markup-compatibility/2006" xmlns:aink="http://schemas.microsoft.com/office/drawing/2016/ink" xmlns:am3d="http://schemas.microsoft.com/office/drawing/2017/model3d" xmlns:o="urn:schemas-microsoft-com:office:office" xmlns:oel="http://schemas.microsoft.com/office/2019/extlst" xmlns:r="http://schemas.openxmlformats.org/officeDocument/2006/relationships" xmlns:m="http://schemas.openxmlformats.org/officeDocument/2006/math" xmlns:v="urn:schemas-microsoft-com:vml" xmlns:wp14="http://schemas.microsoft.com/office/word/2010/wordprocessingDrawing" xmlns:wp="http://schemas.openxmlformats.org/drawingml/2006/wordprocessingDrawing" xmlns:w10="urn:schemas-microsoft-com:office:word" xmlns:w="http://schemas.openxmlformats.org/wordprocessingml/2006/main" xmlns:w14="http://schemas.microsoft.com/office/word/2010/wordml" xmlns:w15="http://schemas.microsoft.com/office/word/2012/wordml" xmlns:w16cex="http://schemas.microsoft.com/office/word/2018/wordml/cex" xmlns:w16cid="http://schemas.microsoft.com/office/word/2016/wordml/cid" xmlns:w16="http://schemas.microsoft.com/office/word/2018/wordml" xmlns:w16du="http://schemas.microsoft.com/office/word/2023/wordml/word16du" xmlns:w16sdtdh="http://schemas.microsoft.com/office/word/2020/wordml/sdtdatahash" xmlns:w16sdtfl="http://schemas.microsoft.com/office/word/2024/wordml/sdtformatlock" xmlns:w16se="http://schemas.microsoft.com/office/word/2015/wordml/symex" xmlns:wpg="http://schemas.microsoft.com/office/word/2010/wordprocessingGroup" xmlns:wpi="http://schemas.microsoft.com/office/word/2010/wordprocessingInk" xmlns:wne="http://schemas.microsoft.com/office/word/2006/wordml" xmlns:wps="http://schemas.microsoft.com/office/word/2010/wordprocessingShape" mc:Ignorable="w14 w15 w16se w16cid w16 w16cex w16sdtdh w16sdtfl w16du wp14">
   <w:p>
     <w:pPr>
       <w:pStyle w:val="Piedepgina"/>
@@ -995,14 +974,14 @@
         <w:szCs w:val="16"/>
         <w:lang w:val="es-CO"/>
       </w:rPr>
-      <w:t>4</w:t>
+      <w:t>5</w:t>
     </w:r>
   </w:p>
 </w:ftr>
 </file>
 
 <file path=word/footnotes.xml><?xml version="1.0" encoding="utf-8"?>
-<w:footnotes xmlns:wpc="http://schemas.microsoft.com/office/word/2010/wordprocessingCanvas" xmlns:cx="http://schemas.microsoft.com/office/drawing/2014/chartex" xmlns:cx1="http://schemas.microsoft.com/office/drawing/2015/9/8/chartex" xmlns:cx2="http://schemas.microsoft.com/office/drawing/2015/10/21/chartex" xmlns:cx3="http://schemas.microsoft.com/office/drawing/2016/5/9/chartex" xmlns:cx4="http://schemas.microsoft.com/office/drawing/2016/5/10/chartex" xmlns:cx5="http://schemas.microsoft.com/office/drawing/2016/5/11/chartex" xmlns:cx6="http://schemas.microsoft.com/office/drawing/2016/5/12/chartex" xmlns:cx7="http://schemas.microsoft.com/office/drawing/2016/5/13/chartex" xmlns:cx8="http://schemas.microsoft.com/office/drawing/2016/5/14/chartex" xmlns:mc="http://schemas.openxmlformats.org/markup-compatibility/2006" xmlns:aink="http://schemas.microsoft.com/office/drawing/2016/ink" xmlns:am3d="http://schemas.microsoft.com/office/drawing/2017/model3d" xmlns:o="urn:schemas-microsoft-com:office:office" xmlns:oel="http://schemas.microsoft.com/office/2019/extlst" xmlns:r="http://schemas.openxmlformats.org/officeDocument/2006/relationships" xmlns:m="http://schemas.openxmlformats.org/officeDocument/2006/math" xmlns:v="urn:schemas-microsoft-com:vml" xmlns:wp14="http://schemas.microsoft.com/office/word/2010/wordprocessingDrawing" xmlns:wp="http://schemas.openxmlformats.org/drawingml/2006/wordprocessingDrawing" xmlns:w10="urn:schemas-microsoft-com:office:word" xmlns:w="http://schemas.openxmlformats.org/wordprocessingml/2006/main" xmlns:w14="http://schemas.microsoft.com/office/word/2010/wordml" xmlns:w15="http://schemas.microsoft.com/office/word/2012/wordml" xmlns:w16cex="http://schemas.microsoft.com/office/word/2018/wordml/cex" xmlns:w16cid="http://schemas.microsoft.com/office/word/2016/wordml/cid" xmlns:w16="http://schemas.microsoft.com/office/word/2018/wordml" xmlns:w16du="http://schemas.microsoft.com/office/word/2023/wordml/word16du" xmlns:w16sdtdh="http://schemas.microsoft.com/office/word/2020/wordml/sdtdatahash" xmlns:w16se="http://schemas.microsoft.com/office/word/2015/wordml/symex" xmlns:wpg="http://schemas.microsoft.com/office/word/2010/wordprocessingGroup" xmlns:wpi="http://schemas.microsoft.com/office/word/2010/wordprocessingInk" xmlns:wne="http://schemas.microsoft.com/office/word/2006/wordml" xmlns:wps="http://schemas.microsoft.com/office/word/2010/wordprocessingShape" mc:Ignorable="w14 w15 w16se w16cid w16 w16cex w16sdtdh w16du wp14">
+<w:footnotes xmlns:wpc="http://schemas.microsoft.com/office/word/2010/wordprocessingCanvas" xmlns:cx="http://schemas.microsoft.com/office/drawing/2014/chartex" xmlns:cx1="http://schemas.microsoft.com/office/drawing/2015/9/8/chartex" xmlns:cx2="http://schemas.microsoft.com/office/drawing/2015/10/21/chartex" xmlns:cx3="http://schemas.microsoft.com/office/drawing/2016/5/9/chartex" xmlns:cx4="http://schemas.microsoft.com/office/drawing/2016/5/10/chartex" xmlns:cx5="http://schemas.microsoft.com/office/drawing/2016/5/11/chartex" xmlns:cx6="http://schemas.microsoft.com/office/drawing/2016/5/12/chartex" xmlns:cx7="http://schemas.microsoft.com/office/drawing/2016/5/13/chartex" xmlns:cx8="http://schemas.microsoft.com/office/drawing/2016/5/14/chartex" xmlns:mc="http://schemas.openxmlformats.org/markup-compatibility/2006" xmlns:aink="http://schemas.microsoft.com/office/drawing/2016/ink" xmlns:am3d="http://schemas.microsoft.com/office/drawing/2017/model3d" xmlns:o="urn:schemas-microsoft-com:office:office" xmlns:oel="http://schemas.microsoft.com/office/2019/extlst" xmlns:r="http://schemas.openxmlformats.org/officeDocument/2006/relationships" xmlns:m="http://schemas.openxmlformats.org/officeDocument/2006/math" xmlns:v="urn:schemas-microsoft-com:vml" xmlns:wp14="http://schemas.microsoft.com/office/word/2010/wordprocessingDrawing" xmlns:wp="http://schemas.openxmlformats.org/drawingml/2006/wordprocessingDrawing" xmlns:w10="urn:schemas-microsoft-com:office:word" xmlns:w="http://schemas.openxmlformats.org/wordprocessingml/2006/main" xmlns:w14="http://schemas.microsoft.com/office/word/2010/wordml" xmlns:w15="http://schemas.microsoft.com/office/word/2012/wordml" xmlns:w16cex="http://schemas.microsoft.com/office/word/2018/wordml/cex" xmlns:w16cid="http://schemas.microsoft.com/office/word/2016/wordml/cid" xmlns:w16="http://schemas.microsoft.com/office/word/2018/wordml" xmlns:w16du="http://schemas.microsoft.com/office/word/2023/wordml/word16du" xmlns:w16sdtdh="http://schemas.microsoft.com/office/word/2020/wordml/sdtdatahash" xmlns:w16sdtfl="http://schemas.microsoft.com/office/word/2024/wordml/sdtformatlock" xmlns:w16se="http://schemas.microsoft.com/office/word/2015/wordml/symex" xmlns:wpg="http://schemas.microsoft.com/office/word/2010/wordprocessingGroup" xmlns:wpi="http://schemas.microsoft.com/office/word/2010/wordprocessingInk" xmlns:wne="http://schemas.microsoft.com/office/word/2006/wordml" xmlns:wps="http://schemas.microsoft.com/office/word/2010/wordprocessingShape" mc:Ignorable="w14 w15 w16se w16cid w16 w16cex w16sdtdh w16sdtfl w16du wp14">
   <w:footnote w:type="separator" w:id="-1">
     <w:p>
       <w:r>
@@ -1020,8 +999,38 @@
 </w:footnotes>
 </file>
 
+<file path=word/header1.xml><?xml version="1.0" encoding="utf-8"?>
+<w:hdr xmlns:wpc="http://schemas.microsoft.com/office/word/2010/wordprocessingCanvas" xmlns:cx="http://schemas.microsoft.com/office/drawing/2014/chartex" xmlns:cx1="http://schemas.microsoft.com/office/drawing/2015/9/8/chartex" xmlns:cx2="http://schemas.microsoft.com/office/drawing/2015/10/21/chartex" xmlns:cx3="http://schemas.microsoft.com/office/drawing/2016/5/9/chartex" xmlns:cx4="http://schemas.microsoft.com/office/drawing/2016/5/10/chartex" xmlns:cx5="http://schemas.microsoft.com/office/drawing/2016/5/11/chartex" xmlns:cx6="http://schemas.microsoft.com/office/drawing/2016/5/12/chartex" xmlns:cx7="http://schemas.microsoft.com/office/drawing/2016/5/13/chartex" xmlns:cx8="http://schemas.microsoft.com/office/drawing/2016/5/14/chartex" xmlns:mc="http://schemas.openxmlformats.org/markup-compatibility/2006" xmlns:aink="http://schemas.microsoft.com/office/drawing/2016/ink" xmlns:am3d="http://schemas.microsoft.com/office/drawing/2017/model3d" xmlns:o="urn:schemas-microsoft-com:office:office" xmlns:oel="http://schemas.microsoft.com/office/2019/extlst" xmlns:r="http://schemas.openxmlformats.org/officeDocument/2006/relationships" xmlns:m="http://schemas.openxmlformats.org/officeDocument/2006/math" xmlns:v="urn:schemas-microsoft-com:vml" xmlns:wp14="http://schemas.microsoft.com/office/word/2010/wordprocessingDrawing" xmlns:wp="http://schemas.openxmlformats.org/drawingml/2006/wordprocessingDrawing" xmlns:w10="urn:schemas-microsoft-com:office:word" xmlns:w="http://schemas.openxmlformats.org/wordprocessingml/2006/main" xmlns:w14="http://schemas.microsoft.com/office/word/2010/wordml" xmlns:w15="http://schemas.microsoft.com/office/word/2012/wordml" xmlns:w16cex="http://schemas.microsoft.com/office/word/2018/wordml/cex" xmlns:w16cid="http://schemas.microsoft.com/office/word/2016/wordml/cid" xmlns:w16="http://schemas.microsoft.com/office/word/2018/wordml" xmlns:w16du="http://schemas.microsoft.com/office/word/2023/wordml/word16du" xmlns:w16sdtdh="http://schemas.microsoft.com/office/word/2020/wordml/sdtdatahash" xmlns:w16sdtfl="http://schemas.microsoft.com/office/word/2024/wordml/sdtformatlock" xmlns:w16se="http://schemas.microsoft.com/office/word/2015/wordml/symex" xmlns:wpg="http://schemas.microsoft.com/office/word/2010/wordprocessingGroup" xmlns:wpi="http://schemas.microsoft.com/office/word/2010/wordprocessingInk" xmlns:wne="http://schemas.microsoft.com/office/word/2006/wordml" xmlns:wps="http://schemas.microsoft.com/office/word/2010/wordprocessingShape" mc:Ignorable="w14 w15 w16se w16cid w16 w16cex w16sdtdh w16sdtfl w16du wp14">
+  <w:p>
+    <w:pPr>
+      <w:pStyle w:val="Encabezado"/>
+    </w:pPr>
+  </w:p>
+</w:hdr>
+</file>
+
+<file path=word/header2.xml><?xml version="1.0" encoding="utf-8"?>
+<w:hdr xmlns:wpc="http://schemas.microsoft.com/office/word/2010/wordprocessingCanvas" xmlns:cx="http://schemas.microsoft.com/office/drawing/2014/chartex" xmlns:cx1="http://schemas.microsoft.com/office/drawing/2015/9/8/chartex" xmlns:cx2="http://schemas.microsoft.com/office/drawing/2015/10/21/chartex" xmlns:cx3="http://schemas.microsoft.com/office/drawing/2016/5/9/chartex" xmlns:cx4="http://schemas.microsoft.com/office/drawing/2016/5/10/chartex" xmlns:cx5="http://schemas.microsoft.com/office/drawing/2016/5/11/chartex" xmlns:cx6="http://schemas.microsoft.com/office/drawing/2016/5/12/chartex" xmlns:cx7="http://schemas.microsoft.com/office/drawing/2016/5/13/chartex" xmlns:cx8="http://schemas.microsoft.com/office/drawing/2016/5/14/chartex" xmlns:mc="http://schemas.openxmlformats.org/markup-compatibility/2006" xmlns:aink="http://schemas.microsoft.com/office/drawing/2016/ink" xmlns:am3d="http://schemas.microsoft.com/office/drawing/2017/model3d" xmlns:o="urn:schemas-microsoft-com:office:office" xmlns:oel="http://schemas.microsoft.com/office/2019/extlst" xmlns:r="http://schemas.openxmlformats.org/officeDocument/2006/relationships" xmlns:m="http://schemas.openxmlformats.org/officeDocument/2006/math" xmlns:v="urn:schemas-microsoft-com:vml" xmlns:wp14="http://schemas.microsoft.com/office/word/2010/wordprocessingDrawing" xmlns:wp="http://schemas.openxmlformats.org/drawingml/2006/wordprocessingDrawing" xmlns:w10="urn:schemas-microsoft-com:office:word" xmlns:w="http://schemas.openxmlformats.org/wordprocessingml/2006/main" xmlns:w14="http://schemas.microsoft.com/office/word/2010/wordml" xmlns:w15="http://schemas.microsoft.com/office/word/2012/wordml" xmlns:w16cex="http://schemas.microsoft.com/office/word/2018/wordml/cex" xmlns:w16cid="http://schemas.microsoft.com/office/word/2016/wordml/cid" xmlns:w16="http://schemas.microsoft.com/office/word/2018/wordml" xmlns:w16du="http://schemas.microsoft.com/office/word/2023/wordml/word16du" xmlns:w16sdtdh="http://schemas.microsoft.com/office/word/2020/wordml/sdtdatahash" xmlns:w16sdtfl="http://schemas.microsoft.com/office/word/2024/wordml/sdtformatlock" xmlns:w16se="http://schemas.microsoft.com/office/word/2015/wordml/symex" xmlns:wpg="http://schemas.microsoft.com/office/word/2010/wordprocessingGroup" xmlns:wpi="http://schemas.microsoft.com/office/word/2010/wordprocessingInk" xmlns:wne="http://schemas.microsoft.com/office/word/2006/wordml" xmlns:wps="http://schemas.microsoft.com/office/word/2010/wordprocessingShape" mc:Ignorable="w14 w15 w16se w16cid w16 w16cex w16sdtdh w16sdtfl w16du wp14">
+  <w:p>
+    <w:pPr>
+      <w:pStyle w:val="Encabezado"/>
+    </w:pPr>
+  </w:p>
+</w:hdr>
+</file>
+
+<file path=word/header3.xml><?xml version="1.0" encoding="utf-8"?>
+<w:hdr xmlns:wpc="http://schemas.microsoft.com/office/word/2010/wordprocessingCanvas" xmlns:cx="http://schemas.microsoft.com/office/drawing/2014/chartex" xmlns:cx1="http://schemas.microsoft.com/office/drawing/2015/9/8/chartex" xmlns:cx2="http://schemas.microsoft.com/office/drawing/2015/10/21/chartex" xmlns:cx3="http://schemas.microsoft.com/office/drawing/2016/5/9/chartex" xmlns:cx4="http://schemas.microsoft.com/office/drawing/2016/5/10/chartex" xmlns:cx5="http://schemas.microsoft.com/office/drawing/2016/5/11/chartex" xmlns:cx6="http://schemas.microsoft.com/office/drawing/2016/5/12/chartex" xmlns:cx7="http://schemas.microsoft.com/office/drawing/2016/5/13/chartex" xmlns:cx8="http://schemas.microsoft.com/office/drawing/2016/5/14/chartex" xmlns:mc="http://schemas.openxmlformats.org/markup-compatibility/2006" xmlns:aink="http://schemas.microsoft.com/office/drawing/2016/ink" xmlns:am3d="http://schemas.microsoft.com/office/drawing/2017/model3d" xmlns:o="urn:schemas-microsoft-com:office:office" xmlns:oel="http://schemas.microsoft.com/office/2019/extlst" xmlns:r="http://schemas.openxmlformats.org/officeDocument/2006/relationships" xmlns:m="http://schemas.openxmlformats.org/officeDocument/2006/math" xmlns:v="urn:schemas-microsoft-com:vml" xmlns:wp14="http://schemas.microsoft.com/office/word/2010/wordprocessingDrawing" xmlns:wp="http://schemas.openxmlformats.org/drawingml/2006/wordprocessingDrawing" xmlns:w10="urn:schemas-microsoft-com:office:word" xmlns:w="http://schemas.openxmlformats.org/wordprocessingml/2006/main" xmlns:w14="http://schemas.microsoft.com/office/word/2010/wordml" xmlns:w15="http://schemas.microsoft.com/office/word/2012/wordml" xmlns:w16cex="http://schemas.microsoft.com/office/word/2018/wordml/cex" xmlns:w16cid="http://schemas.microsoft.com/office/word/2016/wordml/cid" xmlns:w16="http://schemas.microsoft.com/office/word/2018/wordml" xmlns:w16du="http://schemas.microsoft.com/office/word/2023/wordml/word16du" xmlns:w16sdtdh="http://schemas.microsoft.com/office/word/2020/wordml/sdtdatahash" xmlns:w16sdtfl="http://schemas.microsoft.com/office/word/2024/wordml/sdtformatlock" xmlns:w16se="http://schemas.microsoft.com/office/word/2015/wordml/symex" xmlns:wpg="http://schemas.microsoft.com/office/word/2010/wordprocessingGroup" xmlns:wpi="http://schemas.microsoft.com/office/word/2010/wordprocessingInk" xmlns:wne="http://schemas.microsoft.com/office/word/2006/wordml" xmlns:wps="http://schemas.microsoft.com/office/word/2010/wordprocessingShape" mc:Ignorable="w14 w15 w16se w16cid w16 w16cex w16sdtdh w16sdtfl w16du wp14">
+  <w:p>
+    <w:pPr>
+      <w:pStyle w:val="Encabezado"/>
+    </w:pPr>
+  </w:p>
+</w:hdr>
+</file>
+
 <file path=word/numbering.xml><?xml version="1.0" encoding="utf-8"?>
-<w:numbering xmlns:wpc="http://schemas.microsoft.com/office/word/2010/wordprocessingCanvas" xmlns:cx="http://schemas.microsoft.com/office/drawing/2014/chartex" xmlns:cx1="http://schemas.microsoft.com/office/drawing/2015/9/8/chartex" xmlns:cx2="http://schemas.microsoft.com/office/drawing/2015/10/21/chartex" xmlns:cx3="http://schemas.microsoft.com/office/drawing/2016/5/9/chartex" xmlns:cx4="http://schemas.microsoft.com/office/drawing/2016/5/10/chartex" xmlns:cx5="http://schemas.microsoft.com/office/drawing/2016/5/11/chartex" xmlns:cx6="http://schemas.microsoft.com/office/drawing/2016/5/12/chartex" xmlns:cx7="http://schemas.microsoft.com/office/drawing/2016/5/13/chartex" xmlns:cx8="http://schemas.microsoft.com/office/drawing/2016/5/14/chartex" xmlns:mc="http://schemas.openxmlformats.org/markup-compatibility/2006" xmlns:aink="http://schemas.microsoft.com/office/drawing/2016/ink" xmlns:am3d="http://schemas.microsoft.com/office/drawing/2017/model3d" xmlns:o="urn:schemas-microsoft-com:office:office" xmlns:oel="http://schemas.microsoft.com/office/2019/extlst" xmlns:r="http://schemas.openxmlformats.org/officeDocument/2006/relationships" xmlns:m="http://schemas.openxmlformats.org/officeDocument/2006/math" xmlns:v="urn:schemas-microsoft-com:vml" xmlns:wp14="http://schemas.microsoft.com/office/word/2010/wordprocessingDrawing" xmlns:wp="http://schemas.openxmlformats.org/drawingml/2006/wordprocessingDrawing" xmlns:w10="urn:schemas-microsoft-com:office:word" xmlns:w="http://schemas.openxmlformats.org/wordprocessingml/2006/main" xmlns:w14="http://schemas.microsoft.com/office/word/2010/wordml" xmlns:w15="http://schemas.microsoft.com/office/word/2012/wordml" xmlns:w16cex="http://schemas.microsoft.com/office/word/2018/wordml/cex" xmlns:w16cid="http://schemas.microsoft.com/office/word/2016/wordml/cid" xmlns:w16="http://schemas.microsoft.com/office/word/2018/wordml" xmlns:w16du="http://schemas.microsoft.com/office/word/2023/wordml/word16du" xmlns:w16sdtdh="http://schemas.microsoft.com/office/word/2020/wordml/sdtdatahash" xmlns:w16se="http://schemas.microsoft.com/office/word/2015/wordml/symex" xmlns:wpg="http://schemas.microsoft.com/office/word/2010/wordprocessingGroup" xmlns:wpi="http://schemas.microsoft.com/office/word/2010/wordprocessingInk" xmlns:wne="http://schemas.microsoft.com/office/word/2006/wordml" xmlns:wps="http://schemas.microsoft.com/office/word/2010/wordprocessingShape" mc:Ignorable="w14 w15 w16se w16cid w16 w16cex w16sdtdh w16du wp14">
+<w:numbering xmlns:wpc="http://schemas.microsoft.com/office/word/2010/wordprocessingCanvas" xmlns:cx="http://schemas.microsoft.com/office/drawing/2014/chartex" xmlns:cx1="http://schemas.microsoft.com/office/drawing/2015/9/8/chartex" xmlns:cx2="http://schemas.microsoft.com/office/drawing/2015/10/21/chartex" xmlns:cx3="http://schemas.microsoft.com/office/drawing/2016/5/9/chartex" xmlns:cx4="http://schemas.microsoft.com/office/drawing/2016/5/10/chartex" xmlns:cx5="http://schemas.microsoft.com/office/drawing/2016/5/11/chartex" xmlns:cx6="http://schemas.microsoft.com/office/drawing/2016/5/12/chartex" xmlns:cx7="http://schemas.microsoft.com/office/drawing/2016/5/13/chartex" xmlns:cx8="http://schemas.microsoft.com/office/drawing/2016/5/14/chartex" xmlns:mc="http://schemas.openxmlformats.org/markup-compatibility/2006" xmlns:aink="http://schemas.microsoft.com/office/drawing/2016/ink" xmlns:am3d="http://schemas.microsoft.com/office/drawing/2017/model3d" xmlns:o="urn:schemas-microsoft-com:office:office" xmlns:oel="http://schemas.microsoft.com/office/2019/extlst" xmlns:r="http://schemas.openxmlformats.org/officeDocument/2006/relationships" xmlns:m="http://schemas.openxmlformats.org/officeDocument/2006/math" xmlns:v="urn:schemas-microsoft-com:vml" xmlns:wp14="http://schemas.microsoft.com/office/word/2010/wordprocessingDrawing" xmlns:wp="http://schemas.openxmlformats.org/drawingml/2006/wordprocessingDrawing" xmlns:w10="urn:schemas-microsoft-com:office:word" xmlns:w="http://schemas.openxmlformats.org/wordprocessingml/2006/main" xmlns:w14="http://schemas.microsoft.com/office/word/2010/wordml" xmlns:w15="http://schemas.microsoft.com/office/word/2012/wordml" xmlns:w16cex="http://schemas.microsoft.com/office/word/2018/wordml/cex" xmlns:w16cid="http://schemas.microsoft.com/office/word/2016/wordml/cid" xmlns:w16="http://schemas.microsoft.com/office/word/2018/wordml" xmlns:w16du="http://schemas.microsoft.com/office/word/2023/wordml/word16du" xmlns:w16sdtdh="http://schemas.microsoft.com/office/word/2020/wordml/sdtdatahash" xmlns:w16sdtfl="http://schemas.microsoft.com/office/word/2024/wordml/sdtformatlock" xmlns:w16se="http://schemas.microsoft.com/office/word/2015/wordml/symex" xmlns:wpg="http://schemas.microsoft.com/office/word/2010/wordprocessingGroup" xmlns:wpi="http://schemas.microsoft.com/office/word/2010/wordprocessingInk" xmlns:wne="http://schemas.microsoft.com/office/word/2006/wordml" xmlns:wps="http://schemas.microsoft.com/office/word/2010/wordprocessingShape" mc:Ignorable="w14 w15 w16se w16cid w16 w16cex w16sdtdh w16sdtfl w16du wp14">
   <w:abstractNum w:abstractNumId="0" w15:restartNumberingAfterBreak="0">
     <w:nsid w:val="FFFFFF1D"/>
     <w:multiLevelType w:val="multilevel"/>
@@ -2474,7 +2483,7 @@
 </file>
 
 <file path=word/styles.xml><?xml version="1.0" encoding="utf-8"?>
-<w:styles xmlns:mc="http://schemas.openxmlformats.org/markup-compatibility/2006" xmlns:r="http://schemas.openxmlformats.org/officeDocument/2006/relationships" xmlns:w="http://schemas.openxmlformats.org/wordprocessingml/2006/main" xmlns:w14="http://schemas.microsoft.com/office/word/2010/wordml" xmlns:w15="http://schemas.microsoft.com/office/word/2012/wordml" xmlns:w16cex="http://schemas.microsoft.com/office/word/2018/wordml/cex" xmlns:w16cid="http://schemas.microsoft.com/office/word/2016/wordml/cid" xmlns:w16="http://schemas.microsoft.com/office/word/2018/wordml" xmlns:w16du="http://schemas.microsoft.com/office/word/2023/wordml/word16du" xmlns:w16sdtdh="http://schemas.microsoft.com/office/word/2020/wordml/sdtdatahash" xmlns:w16se="http://schemas.microsoft.com/office/word/2015/wordml/symex" mc:Ignorable="w14 w15 w16se w16cid w16 w16cex w16sdtdh w16du">
+<w:styles xmlns:mc="http://schemas.openxmlformats.org/markup-compatibility/2006" xmlns:r="http://schemas.openxmlformats.org/officeDocument/2006/relationships" xmlns:w="http://schemas.openxmlformats.org/wordprocessingml/2006/main" xmlns:w14="http://schemas.microsoft.com/office/word/2010/wordml" xmlns:w15="http://schemas.microsoft.com/office/word/2012/wordml" xmlns:w16cex="http://schemas.microsoft.com/office/word/2018/wordml/cex" xmlns:w16cid="http://schemas.microsoft.com/office/word/2016/wordml/cid" xmlns:w16="http://schemas.microsoft.com/office/word/2018/wordml" xmlns:w16du="http://schemas.microsoft.com/office/word/2023/wordml/word16du" xmlns:w16sdtdh="http://schemas.microsoft.com/office/word/2020/wordml/sdtdatahash" xmlns:w16sdtfl="http://schemas.microsoft.com/office/word/2024/wordml/sdtformatlock" xmlns:w16se="http://schemas.microsoft.com/office/word/2015/wordml/symex" mc:Ignorable="w14 w15 w16se w16cid w16 w16cex w16sdtdh w16sdtfl w16du">
   <w:docDefaults>
     <w:rPrDefault>
       <w:rPr>

</xml_diff>